<commit_message>
Do binary LR instead of ordinal
</commit_message>
<xml_diff>
--- a/results/table1.docx
+++ b/results/table1.docx
@@ -44,7 +44,7 @@
               <w:rPr>
                 <w:b/>
               </w:rPr>
-              <w:t>All (n=321074)</w:t>
+              <w:t>All (n=321073)</w:t>
             </w:r>
           </w:p>
         </w:tc>
@@ -60,7 +60,7 @@
               <w:rPr>
                 <w:b/>
               </w:rPr>
-              <w:t>Private Insurance Group (n=189037)</w:t>
+              <w:t>Private Insurance Group (n=189036)</w:t>
             </w:r>
           </w:p>
         </w:tc>
@@ -527,7 +527,7 @@
               <w:pStyle w:val="MyTableText"/>
             </w:pPr>
             <w:r>
-              <w:t>190073 (59.20)</w:t>
+              <w:t>190072 (59.20)</w:t>
             </w:r>
           </w:p>
         </w:tc>
@@ -540,7 +540,7 @@
               <w:pStyle w:val="MyTableText"/>
             </w:pPr>
             <w:r>
-              <w:t>129931 (68.73)</w:t>
+              <w:t>129930 (68.73)</w:t>
             </w:r>
           </w:p>
         </w:tc>
@@ -626,7 +626,7 @@
               <w:pStyle w:val="MyTableText"/>
             </w:pPr>
             <w:r>
-              <w:t>150170 (46.77)</w:t>
+              <w:t>150169 (46.77)</w:t>
             </w:r>
           </w:p>
         </w:tc>
@@ -639,7 +639,7 @@
               <w:pStyle w:val="MyTableText"/>
             </w:pPr>
             <w:r>
-              <w:t>89296 (47.24)</w:t>
+              <w:t>89295 (47.24)</w:t>
             </w:r>
           </w:p>
         </w:tc>
@@ -941,7 +941,7 @@
               <w:pStyle w:val="MyTableText"/>
             </w:pPr>
             <w:r>
-              <w:t>82094 (25.57)</w:t>
+              <w:t>82093 (25.57)</w:t>
             </w:r>
           </w:p>
         </w:tc>
@@ -954,7 +954,7 @@
               <w:pStyle w:val="MyTableText"/>
             </w:pPr>
             <w:r>
-              <w:t>52302 (27.67)</w:t>
+              <w:t>52301 (27.67)</w:t>
             </w:r>
           </w:p>
         </w:tc>
@@ -1202,7 +1202,7 @@
               <w:pStyle w:val="MyTableText"/>
             </w:pPr>
             <w:r>
-              <w:t>174086 (54.22)</w:t>
+              <w:t>174085 (54.22)</w:t>
             </w:r>
           </w:p>
         </w:tc>
@@ -1215,7 +1215,7 @@
               <w:pStyle w:val="MyTableText"/>
             </w:pPr>
             <w:r>
-              <w:t>101698 (53.80)</w:t>
+              <w:t>101697 (53.80)</w:t>
             </w:r>
           </w:p>
         </w:tc>
@@ -1355,7 +1355,7 @@
               <w:pStyle w:val="MyTableText"/>
             </w:pPr>
             <w:r>
-              <w:t>66028 (20.56)</w:t>
+              <w:t>66027 (20.56)</w:t>
             </w:r>
           </w:p>
         </w:tc>
@@ -1368,7 +1368,7 @@
               <w:pStyle w:val="MyTableText"/>
             </w:pPr>
             <w:r>
-              <w:t>40760 (21.56)</w:t>
+              <w:t>40759 (21.56)</w:t>
             </w:r>
           </w:p>
         </w:tc>
@@ -1562,7 +1562,7 @@
               <w:pStyle w:val="MyTableText"/>
             </w:pPr>
             <w:r>
-              <w:t>229820 (71.58)</w:t>
+              <w:t>229819 (71.58)</w:t>
             </w:r>
           </w:p>
         </w:tc>
@@ -1575,7 +1575,7 @@
               <w:pStyle w:val="MyTableText"/>
             </w:pPr>
             <w:r>
-              <w:t>136045 (71.97)</w:t>
+              <w:t>136044 (71.97)</w:t>
             </w:r>
           </w:p>
         </w:tc>
@@ -1743,60 +1743,6 @@
             <w:pPr>
               <w:pStyle w:val="MyTableText"/>
             </w:pPr>
-          </w:p>
-        </w:tc>
-      </w:tr>
-      <w:tr>
-        <w:tc>
-          <w:tcPr>
-            <w:tcW w:type="dxa" w:w="2160"/>
-          </w:tcPr>
-          <w:p>
-            <w:pPr>
-              <w:pStyle w:val="MyTableText"/>
-            </w:pPr>
-            <w:r>
-              <w:t xml:space="preserve">  0</w:t>
-            </w:r>
-          </w:p>
-        </w:tc>
-        <w:tc>
-          <w:tcPr>
-            <w:tcW w:type="dxa" w:w="2160"/>
-          </w:tcPr>
-          <w:p>
-            <w:pPr>
-              <w:pStyle w:val="MyTableText"/>
-            </w:pPr>
-            <w:r>
-              <w:t>1 (0.00)</w:t>
-            </w:r>
-          </w:p>
-        </w:tc>
-        <w:tc>
-          <w:tcPr>
-            <w:tcW w:type="dxa" w:w="2160"/>
-          </w:tcPr>
-          <w:p>
-            <w:pPr>
-              <w:pStyle w:val="MyTableText"/>
-            </w:pPr>
-            <w:r>
-              <w:t>1 (0.00)</w:t>
-            </w:r>
-          </w:p>
-        </w:tc>
-        <w:tc>
-          <w:tcPr>
-            <w:tcW w:type="dxa" w:w="2160"/>
-          </w:tcPr>
-          <w:p>
-            <w:pPr>
-              <w:pStyle w:val="MyTableText"/>
-            </w:pPr>
-            <w:r>
-              <w:t>0 (0.00)</w:t>
-            </w:r>
           </w:p>
         </w:tc>
       </w:tr>
@@ -2058,60 +2004,6 @@
             <w:pPr>
               <w:pStyle w:val="MyTableText"/>
             </w:pPr>
-          </w:p>
-        </w:tc>
-      </w:tr>
-      <w:tr>
-        <w:tc>
-          <w:tcPr>
-            <w:tcW w:type="dxa" w:w="2160"/>
-          </w:tcPr>
-          <w:p>
-            <w:pPr>
-              <w:pStyle w:val="MyTableText"/>
-            </w:pPr>
-            <w:r>
-              <w:t xml:space="preserve">  0</w:t>
-            </w:r>
-          </w:p>
-        </w:tc>
-        <w:tc>
-          <w:tcPr>
-            <w:tcW w:type="dxa" w:w="2160"/>
-          </w:tcPr>
-          <w:p>
-            <w:pPr>
-              <w:pStyle w:val="MyTableText"/>
-            </w:pPr>
-            <w:r>
-              <w:t>1 (0.00)</w:t>
-            </w:r>
-          </w:p>
-        </w:tc>
-        <w:tc>
-          <w:tcPr>
-            <w:tcW w:type="dxa" w:w="2160"/>
-          </w:tcPr>
-          <w:p>
-            <w:pPr>
-              <w:pStyle w:val="MyTableText"/>
-            </w:pPr>
-            <w:r>
-              <w:t>1 (0.00)</w:t>
-            </w:r>
-          </w:p>
-        </w:tc>
-        <w:tc>
-          <w:tcPr>
-            <w:tcW w:type="dxa" w:w="2160"/>
-          </w:tcPr>
-          <w:p>
-            <w:pPr>
-              <w:pStyle w:val="MyTableText"/>
-            </w:pPr>
-            <w:r>
-              <w:t>0 (0.00)</w:t>
-            </w:r>
           </w:p>
         </w:tc>
       </w:tr>
@@ -2462,7 +2354,7 @@
               <w:pStyle w:val="MyTableText"/>
             </w:pPr>
             <w:r>
-              <w:t>83865 (26.12)</w:t>
+              <w:t>83864 (26.12)</w:t>
             </w:r>
           </w:p>
         </w:tc>
@@ -2475,7 +2367,7 @@
               <w:pStyle w:val="MyTableText"/>
             </w:pPr>
             <w:r>
-              <w:t>48384 (25.59)</w:t>
+              <w:t>48383 (25.59)</w:t>
             </w:r>
           </w:p>
         </w:tc>

</xml_diff>

<commit_message>
Add tables 2 and 3
</commit_message>
<xml_diff>
--- a/results/table1.docx
+++ b/results/table1.docx
@@ -44,7 +44,7 @@
               <w:rPr>
                 <w:b/>
               </w:rPr>
-              <w:t>All (n=321073)</w:t>
+              <w:t>All (n=274989)</w:t>
             </w:r>
           </w:p>
         </w:tc>
@@ -60,7 +60,7 @@
               <w:rPr>
                 <w:b/>
               </w:rPr>
-              <w:t>Private Insurance Group (n=189036)</w:t>
+              <w:t>Private Insurance Group (n=158402)</w:t>
             </w:r>
           </w:p>
         </w:tc>
@@ -76,7 +76,7 @@
               <w:rPr>
                 <w:b/>
               </w:rPr>
-              <w:t>Self-pay Group (n=43373)</w:t>
+              <w:t>Self-pay Group (n=39468)</w:t>
             </w:r>
           </w:p>
         </w:tc>
@@ -104,7 +104,7 @@
               <w:pStyle w:val="MyTableText"/>
             </w:pPr>
             <w:r>
-              <w:t>41.69±13.33</w:t>
+              <w:t>40.34±13.35</w:t>
             </w:r>
           </w:p>
         </w:tc>
@@ -117,7 +117,7 @@
               <w:pStyle w:val="MyTableText"/>
             </w:pPr>
             <w:r>
-              <w:t>43.09±13.18</w:t>
+              <w:t>41.66±13.31</w:t>
             </w:r>
           </w:p>
         </w:tc>
@@ -130,7 +130,7 @@
               <w:pStyle w:val="MyTableText"/>
             </w:pPr>
             <w:r>
-              <w:t>37.14±12.34</w:t>
+              <w:t>36.33±12.23</w:t>
             </w:r>
           </w:p>
         </w:tc>
@@ -203,7 +203,7 @@
               <w:pStyle w:val="MyTableText"/>
             </w:pPr>
             <w:r>
-              <w:t>9942 (3.10)</w:t>
+              <w:t>9480 (3.45)</w:t>
             </w:r>
           </w:p>
         </w:tc>
@@ -216,7 +216,7 @@
               <w:pStyle w:val="MyTableText"/>
             </w:pPr>
             <w:r>
-              <w:t>6207 (3.28)</w:t>
+              <w:t>5870 (3.71)</w:t>
             </w:r>
           </w:p>
         </w:tc>
@@ -229,7 +229,7 @@
               <w:pStyle w:val="MyTableText"/>
             </w:pPr>
             <w:r>
-              <w:t>986 (2.27)</w:t>
+              <w:t>960 (2.43)</w:t>
             </w:r>
           </w:p>
         </w:tc>
@@ -257,7 +257,7 @@
               <w:pStyle w:val="MyTableText"/>
             </w:pPr>
             <w:r>
-              <w:t>27678 (8.62)</w:t>
+              <w:t>23574 (8.57)</w:t>
             </w:r>
           </w:p>
         </w:tc>
@@ -270,7 +270,7 @@
               <w:pStyle w:val="MyTableText"/>
             </w:pPr>
             <w:r>
-              <w:t>12024 (6.36)</w:t>
+              <w:t>9980 (6.30)</w:t>
             </w:r>
           </w:p>
         </w:tc>
@@ -283,7 +283,7 @@
               <w:pStyle w:val="MyTableText"/>
             </w:pPr>
             <w:r>
-              <w:t>4642 (10.70)</w:t>
+              <w:t>4163 (10.55)</w:t>
             </w:r>
           </w:p>
         </w:tc>
@@ -311,7 +311,7 @@
               <w:pStyle w:val="MyTableText"/>
             </w:pPr>
             <w:r>
-              <w:t>61841 (19.26)</w:t>
+              <w:t>55990 (20.36)</w:t>
             </w:r>
           </w:p>
         </w:tc>
@@ -324,7 +324,7 @@
               <w:pStyle w:val="MyTableText"/>
             </w:pPr>
             <w:r>
-              <w:t>22704 (12.01)</w:t>
+              <w:t>19844 (12.53)</w:t>
             </w:r>
           </w:p>
         </w:tc>
@@ -337,7 +337,7 @@
               <w:pStyle w:val="MyTableText"/>
             </w:pPr>
             <w:r>
-              <w:t>14162 (32.65)</w:t>
+              <w:t>13210 (33.47)</w:t>
             </w:r>
           </w:p>
         </w:tc>
@@ -365,7 +365,7 @@
               <w:pStyle w:val="MyTableText"/>
             </w:pPr>
             <w:r>
-              <w:t>1820 (0.57)</w:t>
+              <w:t>1575 (0.57)</w:t>
             </w:r>
           </w:p>
         </w:tc>
@@ -378,7 +378,7 @@
               <w:pStyle w:val="MyTableText"/>
             </w:pPr>
             <w:r>
-              <w:t>811 (0.43)</w:t>
+              <w:t>684 (0.43)</w:t>
             </w:r>
           </w:p>
         </w:tc>
@@ -391,7 +391,7 @@
               <w:pStyle w:val="MyTableText"/>
             </w:pPr>
             <w:r>
-              <w:t>224 (0.52)</w:t>
+              <w:t>207 (0.52)</w:t>
             </w:r>
           </w:p>
         </w:tc>
@@ -419,7 +419,7 @@
               <w:pStyle w:val="MyTableText"/>
             </w:pPr>
             <w:r>
-              <w:t>12486 (3.89)</w:t>
+              <w:t>11339 (4.12)</w:t>
             </w:r>
           </w:p>
         </w:tc>
@@ -432,7 +432,7 @@
               <w:pStyle w:val="MyTableText"/>
             </w:pPr>
             <w:r>
-              <w:t>6213 (3.29)</w:t>
+              <w:t>5519 (3.48)</w:t>
             </w:r>
           </w:p>
         </w:tc>
@@ -445,7 +445,7 @@
               <w:pStyle w:val="MyTableText"/>
             </w:pPr>
             <w:r>
-              <w:t>2238 (5.16)</w:t>
+              <w:t>2095 (5.31)</w:t>
             </w:r>
           </w:p>
         </w:tc>
@@ -473,7 +473,7 @@
               <w:pStyle w:val="MyTableText"/>
             </w:pPr>
             <w:r>
-              <w:t>17234 (5.37)</w:t>
+              <w:t>15995 (5.82)</w:t>
             </w:r>
           </w:p>
         </w:tc>
@@ -486,7 +486,7 @@
               <w:pStyle w:val="MyTableText"/>
             </w:pPr>
             <w:r>
-              <w:t>11147 (5.90)</w:t>
+              <w:t>10243 (6.47)</w:t>
             </w:r>
           </w:p>
         </w:tc>
@@ -499,7 +499,7 @@
               <w:pStyle w:val="MyTableText"/>
             </w:pPr>
             <w:r>
-              <w:t>1948 (4.49)</w:t>
+              <w:t>1887 (4.78)</w:t>
             </w:r>
           </w:p>
         </w:tc>
@@ -527,7 +527,7 @@
               <w:pStyle w:val="MyTableText"/>
             </w:pPr>
             <w:r>
-              <w:t>190072 (59.20)</w:t>
+              <w:t>157036 (57.11)</w:t>
             </w:r>
           </w:p>
         </w:tc>
@@ -540,7 +540,7 @@
               <w:pStyle w:val="MyTableText"/>
             </w:pPr>
             <w:r>
-              <w:t>129930 (68.73)</w:t>
+              <w:t>106262 (67.08)</w:t>
             </w:r>
           </w:p>
         </w:tc>
@@ -553,7 +553,7 @@
               <w:pStyle w:val="MyTableText"/>
             </w:pPr>
             <w:r>
-              <w:t>19173 (44.20)</w:t>
+              <w:t>16946 (42.94)</w:t>
             </w:r>
           </w:p>
         </w:tc>
@@ -626,7 +626,7 @@
               <w:pStyle w:val="MyTableText"/>
             </w:pPr>
             <w:r>
-              <w:t>150169 (46.77)</w:t>
+              <w:t>131408 (47.79)</w:t>
             </w:r>
           </w:p>
         </w:tc>
@@ -639,7 +639,7 @@
               <w:pStyle w:val="MyTableText"/>
             </w:pPr>
             <w:r>
-              <w:t>89295 (47.24)</w:t>
+              <w:t>76851 (48.52)</w:t>
             </w:r>
           </w:p>
         </w:tc>
@@ -652,7 +652,7 @@
               <w:pStyle w:val="MyTableText"/>
             </w:pPr>
             <w:r>
-              <w:t>16445 (37.92)</w:t>
+              <w:t>15205 (38.52)</w:t>
             </w:r>
           </w:p>
         </w:tc>
@@ -680,7 +680,7 @@
               <w:pStyle w:val="MyTableText"/>
             </w:pPr>
             <w:r>
-              <w:t>169783 (52.88)</w:t>
+              <w:t>142467 (51.81)</w:t>
             </w:r>
           </w:p>
         </w:tc>
@@ -693,7 +693,7 @@
               <w:pStyle w:val="MyTableText"/>
             </w:pPr>
             <w:r>
-              <w:t>99066 (52.41)</w:t>
+              <w:t>80882 (51.06)</w:t>
             </w:r>
           </w:p>
         </w:tc>
@@ -706,7 +706,7 @@
               <w:pStyle w:val="MyTableText"/>
             </w:pPr>
             <w:r>
-              <w:t>26755 (61.69)</w:t>
+              <w:t>24090 (61.04)</w:t>
             </w:r>
           </w:p>
         </w:tc>
@@ -734,7 +734,7 @@
               <w:pStyle w:val="MyTableText"/>
             </w:pPr>
             <w:r>
-              <w:t>1121 (0.35)</w:t>
+              <w:t>1114 (0.41)</w:t>
             </w:r>
           </w:p>
         </w:tc>
@@ -747,7 +747,7 @@
               <w:pStyle w:val="MyTableText"/>
             </w:pPr>
             <w:r>
-              <w:t>675 (0.36)</w:t>
+              <w:t>669 (0.42)</w:t>
             </w:r>
           </w:p>
         </w:tc>
@@ -760,7 +760,7 @@
               <w:pStyle w:val="MyTableText"/>
             </w:pPr>
             <w:r>
-              <w:t>173 (0.40)</w:t>
+              <w:t>173 (0.44)</w:t>
             </w:r>
           </w:p>
         </w:tc>
@@ -833,7 +833,7 @@
               <w:pStyle w:val="MyTableText"/>
             </w:pPr>
             <w:r>
-              <w:t>82920 (25.83)</w:t>
+              <w:t>71903 (26.15)</w:t>
             </w:r>
           </w:p>
         </w:tc>
@@ -846,7 +846,7 @@
               <w:pStyle w:val="MyTableText"/>
             </w:pPr>
             <w:r>
-              <w:t>35451 (18.75)</w:t>
+              <w:t>29745 (18.78)</w:t>
             </w:r>
           </w:p>
         </w:tc>
@@ -859,7 +859,7 @@
               <w:pStyle w:val="MyTableText"/>
             </w:pPr>
             <w:r>
-              <w:t>16114 (37.15)</w:t>
+              <w:t>14675 (37.18)</w:t>
             </w:r>
           </w:p>
         </w:tc>
@@ -887,7 +887,7 @@
               <w:pStyle w:val="MyTableText"/>
             </w:pPr>
             <w:r>
-              <w:t>79085 (24.63)</w:t>
+              <w:t>67128 (24.41)</w:t>
             </w:r>
           </w:p>
         </w:tc>
@@ -900,7 +900,7 @@
               <w:pStyle w:val="MyTableText"/>
             </w:pPr>
             <w:r>
-              <w:t>42906 (22.70)</w:t>
+              <w:t>35407 (22.35)</w:t>
             </w:r>
           </w:p>
         </w:tc>
@@ -913,7 +913,7 @@
               <w:pStyle w:val="MyTableText"/>
             </w:pPr>
             <w:r>
-              <w:t>11997 (27.66)</w:t>
+              <w:t>10832 (27.45)</w:t>
             </w:r>
           </w:p>
         </w:tc>
@@ -941,7 +941,7 @@
               <w:pStyle w:val="MyTableText"/>
             </w:pPr>
             <w:r>
-              <w:t>82093 (25.57)</w:t>
+              <w:t>69846 (25.40)</w:t>
             </w:r>
           </w:p>
         </w:tc>
@@ -954,7 +954,7 @@
               <w:pStyle w:val="MyTableText"/>
             </w:pPr>
             <w:r>
-              <w:t>52301 (27.67)</w:t>
+              <w:t>43568 (27.50)</w:t>
             </w:r>
           </w:p>
         </w:tc>
@@ -967,7 +967,7 @@
               <w:pStyle w:val="MyTableText"/>
             </w:pPr>
             <w:r>
-              <w:t>9607 (22.15)</w:t>
+              <w:t>8772 (22.23)</w:t>
             </w:r>
           </w:p>
         </w:tc>
@@ -995,7 +995,7 @@
               <w:pStyle w:val="MyTableText"/>
             </w:pPr>
             <w:r>
-              <w:t>76975 (23.97)</w:t>
+              <w:t>66112 (24.04)</w:t>
             </w:r>
           </w:p>
         </w:tc>
@@ -1008,7 +1008,7 @@
               <w:pStyle w:val="MyTableText"/>
             </w:pPr>
             <w:r>
-              <w:t>58378 (30.88)</w:t>
+              <w:t>49682 (31.36)</w:t>
             </w:r>
           </w:p>
         </w:tc>
@@ -1021,7 +1021,7 @@
               <w:pStyle w:val="MyTableText"/>
             </w:pPr>
             <w:r>
-              <w:t>5655 (13.04)</w:t>
+              <w:t>5189 (13.15)</w:t>
             </w:r>
           </w:p>
         </w:tc>
@@ -1094,7 +1094,7 @@
               <w:pStyle w:val="MyTableText"/>
             </w:pPr>
             <w:r>
-              <w:t>32121 (10.00)</w:t>
+              <w:t>27877 (10.14)</w:t>
             </w:r>
           </w:p>
         </w:tc>
@@ -1107,7 +1107,7 @@
               <w:pStyle w:val="MyTableText"/>
             </w:pPr>
             <w:r>
-              <w:t>17903 (9.47)</w:t>
+              <w:t>15243 (9.62)</w:t>
             </w:r>
           </w:p>
         </w:tc>
@@ -1120,7 +1120,7 @@
               <w:pStyle w:val="MyTableText"/>
             </w:pPr>
             <w:r>
-              <w:t>5106 (11.77)</w:t>
+              <w:t>4675 (11.85)</w:t>
             </w:r>
           </w:p>
         </w:tc>
@@ -1148,7 +1148,7 @@
               <w:pStyle w:val="MyTableText"/>
             </w:pPr>
             <w:r>
-              <w:t>114867 (35.78)</w:t>
+              <w:t>103415 (37.61)</w:t>
             </w:r>
           </w:p>
         </w:tc>
@@ -1161,7 +1161,7 @@
               <w:pStyle w:val="MyTableText"/>
             </w:pPr>
             <w:r>
-              <w:t>69436 (36.73)</w:t>
+              <w:t>61848 (39.04)</w:t>
             </w:r>
           </w:p>
         </w:tc>
@@ -1174,7 +1174,7 @@
               <w:pStyle w:val="MyTableText"/>
             </w:pPr>
             <w:r>
-              <w:t>16020 (36.94)</w:t>
+              <w:t>15002 (38.01)</w:t>
             </w:r>
           </w:p>
         </w:tc>
@@ -1202,7 +1202,7 @@
               <w:pStyle w:val="MyTableText"/>
             </w:pPr>
             <w:r>
-              <w:t>174085 (54.22)</w:t>
+              <w:t>143697 (52.26)</w:t>
             </w:r>
           </w:p>
         </w:tc>
@@ -1215,7 +1215,7 @@
               <w:pStyle w:val="MyTableText"/>
             </w:pPr>
             <w:r>
-              <w:t>101697 (53.80)</w:t>
+              <w:t>81311 (51.33)</w:t>
             </w:r>
           </w:p>
         </w:tc>
@@ -1228,7 +1228,7 @@
               <w:pStyle w:val="MyTableText"/>
             </w:pPr>
             <w:r>
-              <w:t>22247 (51.29)</w:t>
+              <w:t>19791 (50.14)</w:t>
             </w:r>
           </w:p>
         </w:tc>
@@ -1301,7 +1301,7 @@
               <w:pStyle w:val="MyTableText"/>
             </w:pPr>
             <w:r>
-              <w:t>58818 (18.32)</w:t>
+              <w:t>48168 (17.52)</w:t>
             </w:r>
           </w:p>
         </w:tc>
@@ -1314,7 +1314,7 @@
               <w:pStyle w:val="MyTableText"/>
             </w:pPr>
             <w:r>
-              <w:t>38226 (20.22)</w:t>
+              <w:t>30836 (19.47)</w:t>
             </w:r>
           </w:p>
         </w:tc>
@@ -1327,7 +1327,7 @@
               <w:pStyle w:val="MyTableText"/>
             </w:pPr>
             <w:r>
-              <w:t>6385 (14.72)</w:t>
+              <w:t>5735 (14.53)</w:t>
             </w:r>
           </w:p>
         </w:tc>
@@ -1355,7 +1355,7 @@
               <w:pStyle w:val="MyTableText"/>
             </w:pPr>
             <w:r>
-              <w:t>66027 (20.56)</w:t>
+              <w:t>56761 (20.64)</w:t>
             </w:r>
           </w:p>
         </w:tc>
@@ -1368,7 +1368,7 @@
               <w:pStyle w:val="MyTableText"/>
             </w:pPr>
             <w:r>
-              <w:t>40759 (21.56)</w:t>
+              <w:t>34393 (21.71)</w:t>
             </w:r>
           </w:p>
         </w:tc>
@@ -1381,7 +1381,7 @@
               <w:pStyle w:val="MyTableText"/>
             </w:pPr>
             <w:r>
-              <w:t>5572 (12.85)</w:t>
+              <w:t>5217 (13.22)</w:t>
             </w:r>
           </w:p>
         </w:tc>
@@ -1409,7 +1409,7 @@
               <w:pStyle w:val="MyTableText"/>
             </w:pPr>
             <w:r>
-              <w:t>115219 (35.89)</w:t>
+              <w:t>97440 (35.43)</w:t>
             </w:r>
           </w:p>
         </w:tc>
@@ -1422,7 +1422,7 @@
               <w:pStyle w:val="MyTableText"/>
             </w:pPr>
             <w:r>
-              <w:t>65081 (34.43)</w:t>
+              <w:t>53443 (33.74)</w:t>
             </w:r>
           </w:p>
         </w:tc>
@@ -1435,7 +1435,7 @@
               <w:pStyle w:val="MyTableText"/>
             </w:pPr>
             <w:r>
-              <w:t>23608 (54.43)</w:t>
+              <w:t>21065 (53.37)</w:t>
             </w:r>
           </w:p>
         </w:tc>
@@ -1463,7 +1463,7 @@
               <w:pStyle w:val="MyTableText"/>
             </w:pPr>
             <w:r>
-              <w:t>81009 (25.23)</w:t>
+              <w:t>72620 (26.41)</w:t>
             </w:r>
           </w:p>
         </w:tc>
@@ -1476,7 +1476,7 @@
               <w:pStyle w:val="MyTableText"/>
             </w:pPr>
             <w:r>
-              <w:t>44970 (23.79)</w:t>
+              <w:t>39730 (25.08)</w:t>
             </w:r>
           </w:p>
         </w:tc>
@@ -1489,7 +1489,7 @@
               <w:pStyle w:val="MyTableText"/>
             </w:pPr>
             <w:r>
-              <w:t>7808 (18.00)</w:t>
+              <w:t>7451 (18.88)</w:t>
             </w:r>
           </w:p>
         </w:tc>
@@ -1562,7 +1562,7 @@
               <w:pStyle w:val="MyTableText"/>
             </w:pPr>
             <w:r>
-              <w:t>229819 (71.58)</w:t>
+              <w:t>229819 (83.57)</w:t>
             </w:r>
           </w:p>
         </w:tc>
@@ -1575,7 +1575,7 @@
               <w:pStyle w:val="MyTableText"/>
             </w:pPr>
             <w:r>
-              <w:t>136044 (71.97)</w:t>
+              <w:t>136044 (85.89)</w:t>
             </w:r>
           </w:p>
         </w:tc>
@@ -1588,7 +1588,7 @@
               <w:pStyle w:val="MyTableText"/>
             </w:pPr>
             <w:r>
-              <w:t>33575 (77.41)</w:t>
+              <w:t>33575 (85.07)</w:t>
             </w:r>
           </w:p>
         </w:tc>
@@ -1616,7 +1616,7 @@
               <w:pStyle w:val="MyTableText"/>
             </w:pPr>
             <w:r>
-              <w:t>40947 (12.75)</w:t>
+              <w:t>40947 (14.89)</w:t>
             </w:r>
           </w:p>
         </w:tc>
@@ -1629,7 +1629,7 @@
               <w:pStyle w:val="MyTableText"/>
             </w:pPr>
             <w:r>
-              <w:t>19983 (10.57)</w:t>
+              <w:t>19983 (12.62)</w:t>
             </w:r>
           </w:p>
         </w:tc>
@@ -1642,7 +1642,7 @@
               <w:pStyle w:val="MyTableText"/>
             </w:pPr>
             <w:r>
-              <w:t>5451 (12.57)</w:t>
+              <w:t>5451 (13.81)</w:t>
             </w:r>
           </w:p>
         </w:tc>
@@ -1670,7 +1670,7 @@
               <w:pStyle w:val="MyTableText"/>
             </w:pPr>
             <w:r>
-              <w:t>50307 (15.67)</w:t>
+              <w:t>4223 (1.54)</w:t>
             </w:r>
           </w:p>
         </w:tc>
@@ -1683,7 +1683,7 @@
               <w:pStyle w:val="MyTableText"/>
             </w:pPr>
             <w:r>
-              <w:t>33009 (17.46)</w:t>
+              <w:t>2375 (1.50)</w:t>
             </w:r>
           </w:p>
         </w:tc>
@@ -1696,7 +1696,7 @@
               <w:pStyle w:val="MyTableText"/>
             </w:pPr>
             <w:r>
-              <w:t>4347 (10.02)</w:t>
+              <w:t>442 (1.12)</w:t>
             </w:r>
           </w:p>
         </w:tc>
@@ -1769,7 +1769,7 @@
               <w:pStyle w:val="MyTableText"/>
             </w:pPr>
             <w:r>
-              <w:t>174816 (54.45)</w:t>
+              <w:t>150145 (54.60)</w:t>
             </w:r>
           </w:p>
         </w:tc>
@@ -1782,7 +1782,7 @@
               <w:pStyle w:val="MyTableText"/>
             </w:pPr>
             <w:r>
-              <w:t>104335 (55.19)</w:t>
+              <w:t>87251 (55.08)</w:t>
             </w:r>
           </w:p>
         </w:tc>
@@ -1795,7 +1795,7 @@
               <w:pStyle w:val="MyTableText"/>
             </w:pPr>
             <w:r>
-              <w:t>25525 (58.85)</w:t>
+              <w:t>23273 (58.97)</w:t>
             </w:r>
           </w:p>
         </w:tc>
@@ -1823,7 +1823,7 @@
               <w:pStyle w:val="MyTableText"/>
             </w:pPr>
             <w:r>
-              <w:t>123812 (38.56)</w:t>
+              <w:t>107709 (39.17)</w:t>
             </w:r>
           </w:p>
         </w:tc>
@@ -1836,7 +1836,7 @@
               <w:pStyle w:val="MyTableText"/>
             </w:pPr>
             <w:r>
-              <w:t>73483 (38.87)</w:t>
+              <w:t>63047 (39.80)</w:t>
             </w:r>
           </w:p>
         </w:tc>
@@ -1849,7 +1849,7 @@
               <w:pStyle w:val="MyTableText"/>
             </w:pPr>
             <w:r>
-              <w:t>15609 (35.99)</w:t>
+              <w:t>14359 (36.38)</w:t>
             </w:r>
           </w:p>
         </w:tc>
@@ -1877,7 +1877,7 @@
               <w:pStyle w:val="MyTableText"/>
             </w:pPr>
             <w:r>
-              <w:t>19338 (6.02)</w:t>
+              <w:t>14885 (5.41)</w:t>
             </w:r>
           </w:p>
         </w:tc>
@@ -1890,7 +1890,7 @@
               <w:pStyle w:val="MyTableText"/>
             </w:pPr>
             <w:r>
-              <w:t>9780 (5.17)</w:t>
+              <w:t>7110 (4.49)</w:t>
             </w:r>
           </w:p>
         </w:tc>
@@ -1903,7 +1903,7 @@
               <w:pStyle w:val="MyTableText"/>
             </w:pPr>
             <w:r>
-              <w:t>1912 (4.41)</w:t>
+              <w:t>1580 (4.00)</w:t>
             </w:r>
           </w:p>
         </w:tc>
@@ -1931,7 +1931,7 @@
               <w:pStyle w:val="MyTableText"/>
             </w:pPr>
             <w:r>
-              <w:t>3107 (0.97)</w:t>
+              <w:t>2250 (0.82)</w:t>
             </w:r>
           </w:p>
         </w:tc>
@@ -1944,7 +1944,7 @@
               <w:pStyle w:val="MyTableText"/>
             </w:pPr>
             <w:r>
-              <w:t>1438 (0.76)</w:t>
+              <w:t>994 (0.63)</w:t>
             </w:r>
           </w:p>
         </w:tc>
@@ -1957,7 +1957,7 @@
               <w:pStyle w:val="MyTableText"/>
             </w:pPr>
             <w:r>
-              <w:t>327 (0.75)</w:t>
+              <w:t>256 (0.65)</w:t>
             </w:r>
           </w:p>
         </w:tc>
@@ -2030,7 +2030,7 @@
               <w:pStyle w:val="MyTableText"/>
             </w:pPr>
             <w:r>
-              <w:t>290181 (90.38)</w:t>
+              <w:t>251390 (91.42)</w:t>
             </w:r>
           </w:p>
         </w:tc>
@@ -2043,7 +2043,7 @@
               <w:pStyle w:val="MyTableText"/>
             </w:pPr>
             <w:r>
-              <w:t>173376 (91.72)</w:t>
+              <w:t>147074 (92.85)</w:t>
             </w:r>
           </w:p>
         </w:tc>
@@ -2056,7 +2056,7 @@
               <w:pStyle w:val="MyTableText"/>
             </w:pPr>
             <w:r>
-              <w:t>40465 (93.30)</w:t>
+              <w:t>37103 (94.01)</w:t>
             </w:r>
           </w:p>
         </w:tc>
@@ -2084,7 +2084,7 @@
               <w:pStyle w:val="MyTableText"/>
             </w:pPr>
             <w:r>
-              <w:t>23045 (7.18)</w:t>
+              <w:t>17539 (6.38)</w:t>
             </w:r>
           </w:p>
         </w:tc>
@@ -2097,7 +2097,7 @@
               <w:pStyle w:val="MyTableText"/>
             </w:pPr>
             <w:r>
-              <w:t>12076 (6.39)</w:t>
+              <w:t>8687 (5.48)</w:t>
             </w:r>
           </w:p>
         </w:tc>
@@ -2110,7 +2110,7 @@
               <w:pStyle w:val="MyTableText"/>
             </w:pPr>
             <w:r>
-              <w:t>2167 (5.00)</w:t>
+              <w:t>1759 (4.46)</w:t>
             </w:r>
           </w:p>
         </w:tc>
@@ -2138,7 +2138,7 @@
               <w:pStyle w:val="MyTableText"/>
             </w:pPr>
             <w:r>
-              <w:t>6239 (1.94)</w:t>
+              <w:t>4865 (1.77)</w:t>
             </w:r>
           </w:p>
         </w:tc>
@@ -2151,7 +2151,7 @@
               <w:pStyle w:val="MyTableText"/>
             </w:pPr>
             <w:r>
-              <w:t>2843 (1.50)</w:t>
+              <w:t>2114 (1.33)</w:t>
             </w:r>
           </w:p>
         </w:tc>
@@ -2164,7 +2164,7 @@
               <w:pStyle w:val="MyTableText"/>
             </w:pPr>
             <w:r>
-              <w:t>568 (1.31)</w:t>
+              <w:t>471 (1.19)</w:t>
             </w:r>
           </w:p>
         </w:tc>
@@ -2192,7 +2192,7 @@
               <w:pStyle w:val="MyTableText"/>
             </w:pPr>
             <w:r>
-              <w:t>1608 (0.50)</w:t>
+              <w:t>1195 (0.43)</w:t>
             </w:r>
           </w:p>
         </w:tc>
@@ -2205,7 +2205,7 @@
               <w:pStyle w:val="MyTableText"/>
             </w:pPr>
             <w:r>
-              <w:t>741 (0.39)</w:t>
+              <w:t>527 (0.33)</w:t>
             </w:r>
           </w:p>
         </w:tc>
@@ -2218,7 +2218,7 @@
               <w:pStyle w:val="MyTableText"/>
             </w:pPr>
             <w:r>
-              <w:t>173 (0.40)</w:t>
+              <w:t>135 (0.34)</w:t>
             </w:r>
           </w:p>
         </w:tc>
@@ -2246,7 +2246,7 @@
               <w:pStyle w:val="MyTableText"/>
             </w:pPr>
             <w:r>
-              <w:t>0.37±1.20</w:t>
+              <w:t>0.33±1.15</w:t>
             </w:r>
           </w:p>
         </w:tc>
@@ -2259,7 +2259,7 @@
               <w:pStyle w:val="MyTableText"/>
             </w:pPr>
             <w:r>
-              <w:t>0.31±1.10</w:t>
+              <w:t>0.27±1.06</w:t>
             </w:r>
           </w:p>
         </w:tc>
@@ -2272,7 +2272,7 @@
               <w:pStyle w:val="MyTableText"/>
             </w:pPr>
             <w:r>
-              <w:t>0.19±0.71</w:t>
+              <w:t>0.18±0.67</w:t>
             </w:r>
           </w:p>
         </w:tc>
@@ -2300,7 +2300,7 @@
               <w:pStyle w:val="MyTableText"/>
             </w:pPr>
             <w:r>
-              <w:t>289 (0.09)</w:t>
+              <w:t>213 (0.08)</w:t>
             </w:r>
           </w:p>
         </w:tc>
@@ -2313,7 +2313,7 @@
               <w:pStyle w:val="MyTableText"/>
             </w:pPr>
             <w:r>
-              <w:t>98 (0.05)</w:t>
+              <w:t>67 (0.04)</w:t>
             </w:r>
           </w:p>
         </w:tc>
@@ -2326,7 +2326,7 @@
               <w:pStyle w:val="MyTableText"/>
             </w:pPr>
             <w:r>
-              <w:t>28 (0.06)</w:t>
+              <w:t>21 (0.05)</w:t>
             </w:r>
           </w:p>
         </w:tc>
@@ -2354,7 +2354,7 @@
               <w:pStyle w:val="MyTableText"/>
             </w:pPr>
             <w:r>
-              <w:t>83864 (26.12)</w:t>
+              <w:t>68404 (24.88)</w:t>
             </w:r>
           </w:p>
         </w:tc>
@@ -2367,7 +2367,7 @@
               <w:pStyle w:val="MyTableText"/>
             </w:pPr>
             <w:r>
-              <w:t>48383 (25.59)</w:t>
+              <w:t>37805 (23.87)</w:t>
             </w:r>
           </w:p>
         </w:tc>
@@ -2380,7 +2380,7 @@
               <w:pStyle w:val="MyTableText"/>
             </w:pPr>
             <w:r>
-              <w:t>10085 (23.25)</w:t>
+              <w:t>9080 (23.01)</w:t>
             </w:r>
           </w:p>
         </w:tc>
@@ -2408,7 +2408,7 @@
               <w:pStyle w:val="MyTableText"/>
             </w:pPr>
             <w:r>
-              <w:t>29708 (9.25)</w:t>
+              <w:t>25110 (9.13)</w:t>
             </w:r>
           </w:p>
         </w:tc>
@@ -2421,7 +2421,7 @@
               <w:pStyle w:val="MyTableText"/>
             </w:pPr>
             <w:r>
-              <w:t>15695 (8.30)</w:t>
+              <w:t>13022 (8.22)</w:t>
             </w:r>
           </w:p>
         </w:tc>
@@ -2434,7 +2434,7 @@
               <w:pStyle w:val="MyTableText"/>
             </w:pPr>
             <w:r>
-              <w:t>4110 (9.48)</w:t>
+              <w:t>3654 (9.26)</w:t>
             </w:r>
           </w:p>
         </w:tc>
@@ -2462,7 +2462,7 @@
               <w:pStyle w:val="MyTableText"/>
             </w:pPr>
             <w:r>
-              <w:t>1269 (0.40)</w:t>
+              <w:t>1187 (0.43)</w:t>
             </w:r>
           </w:p>
         </w:tc>
@@ -2475,7 +2475,7 @@
               <w:pStyle w:val="MyTableText"/>
             </w:pPr>
             <w:r>
-              <w:t>705 (0.37)</w:t>
+              <w:t>656 (0.41)</w:t>
             </w:r>
           </w:p>
         </w:tc>
@@ -2488,7 +2488,7 @@
               <w:pStyle w:val="MyTableText"/>
             </w:pPr>
             <w:r>
-              <w:t>191 (0.44)</w:t>
+              <w:t>184 (0.47)</w:t>
             </w:r>
           </w:p>
         </w:tc>

</xml_diff>

<commit_message>
Use only insured and uninsured subgroups in column 1
</commit_message>
<xml_diff>
--- a/results/table1.docx
+++ b/results/table1.docx
@@ -44,7 +44,7 @@
               <w:rPr>
                 <w:b/>
               </w:rPr>
-              <w:t>All (n=274989)</w:t>
+              <w:t>All (n=197870)</w:t>
             </w:r>
           </w:p>
         </w:tc>
@@ -104,7 +104,7 @@
               <w:pStyle w:val="MyTableText"/>
             </w:pPr>
             <w:r>
-              <w:t>40.34±13.35</w:t>
+              <w:t>40.59±13.27</w:t>
             </w:r>
           </w:p>
         </w:tc>
@@ -203,7 +203,7 @@
               <w:pStyle w:val="MyTableText"/>
             </w:pPr>
             <w:r>
-              <w:t>9480 (3.45)</w:t>
+              <w:t>6830 (3.45)</w:t>
             </w:r>
           </w:p>
         </w:tc>
@@ -257,7 +257,7 @@
               <w:pStyle w:val="MyTableText"/>
             </w:pPr>
             <w:r>
-              <w:t>23574 (8.57)</w:t>
+              <w:t>14143 (7.15)</w:t>
             </w:r>
           </w:p>
         </w:tc>
@@ -311,7 +311,7 @@
               <w:pStyle w:val="MyTableText"/>
             </w:pPr>
             <w:r>
-              <w:t>55990 (20.36)</w:t>
+              <w:t>33054 (16.70)</w:t>
             </w:r>
           </w:p>
         </w:tc>
@@ -365,7 +365,7 @@
               <w:pStyle w:val="MyTableText"/>
             </w:pPr>
             <w:r>
-              <w:t>1575 (0.57)</w:t>
+              <w:t>891 (0.45)</w:t>
             </w:r>
           </w:p>
         </w:tc>
@@ -419,7 +419,7 @@
               <w:pStyle w:val="MyTableText"/>
             </w:pPr>
             <w:r>
-              <w:t>11339 (4.12)</w:t>
+              <w:t>7614 (3.85)</w:t>
             </w:r>
           </w:p>
         </w:tc>
@@ -473,7 +473,7 @@
               <w:pStyle w:val="MyTableText"/>
             </w:pPr>
             <w:r>
-              <w:t>15995 (5.82)</w:t>
+              <w:t>12130 (6.13)</w:t>
             </w:r>
           </w:p>
         </w:tc>
@@ -527,7 +527,7 @@
               <w:pStyle w:val="MyTableText"/>
             </w:pPr>
             <w:r>
-              <w:t>157036 (57.11)</w:t>
+              <w:t>123208 (62.27)</w:t>
             </w:r>
           </w:p>
         </w:tc>
@@ -626,7 +626,7 @@
               <w:pStyle w:val="MyTableText"/>
             </w:pPr>
             <w:r>
-              <w:t>131408 (47.79)</w:t>
+              <w:t>92056 (46.52)</w:t>
             </w:r>
           </w:p>
         </w:tc>
@@ -680,7 +680,7 @@
               <w:pStyle w:val="MyTableText"/>
             </w:pPr>
             <w:r>
-              <w:t>142467 (51.81)</w:t>
+              <w:t>104972 (53.05)</w:t>
             </w:r>
           </w:p>
         </w:tc>
@@ -734,7 +734,7 @@
               <w:pStyle w:val="MyTableText"/>
             </w:pPr>
             <w:r>
-              <w:t>1114 (0.41)</w:t>
+              <w:t>842 (0.43)</w:t>
             </w:r>
           </w:p>
         </w:tc>
@@ -833,7 +833,7 @@
               <w:pStyle w:val="MyTableText"/>
             </w:pPr>
             <w:r>
-              <w:t>71903 (26.15)</w:t>
+              <w:t>44420 (22.45)</w:t>
             </w:r>
           </w:p>
         </w:tc>
@@ -887,7 +887,7 @@
               <w:pStyle w:val="MyTableText"/>
             </w:pPr>
             <w:r>
-              <w:t>67128 (24.41)</w:t>
+              <w:t>46239 (23.37)</w:t>
             </w:r>
           </w:p>
         </w:tc>
@@ -941,7 +941,7 @@
               <w:pStyle w:val="MyTableText"/>
             </w:pPr>
             <w:r>
-              <w:t>69846 (25.40)</w:t>
+              <w:t>52340 (26.45)</w:t>
             </w:r>
           </w:p>
         </w:tc>
@@ -995,7 +995,7 @@
               <w:pStyle w:val="MyTableText"/>
             </w:pPr>
             <w:r>
-              <w:t>66112 (24.04)</w:t>
+              <w:t>54871 (27.73)</w:t>
             </w:r>
           </w:p>
         </w:tc>
@@ -1094,7 +1094,7 @@
               <w:pStyle w:val="MyTableText"/>
             </w:pPr>
             <w:r>
-              <w:t>27877 (10.14)</w:t>
+              <w:t>19918 (10.07)</w:t>
             </w:r>
           </w:p>
         </w:tc>
@@ -1148,7 +1148,7 @@
               <w:pStyle w:val="MyTableText"/>
             </w:pPr>
             <w:r>
-              <w:t>103415 (37.61)</w:t>
+              <w:t>76850 (38.84)</w:t>
             </w:r>
           </w:p>
         </w:tc>
@@ -1202,7 +1202,7 @@
               <w:pStyle w:val="MyTableText"/>
             </w:pPr>
             <w:r>
-              <w:t>143697 (52.26)</w:t>
+              <w:t>101102 (51.10)</w:t>
             </w:r>
           </w:p>
         </w:tc>
@@ -1301,7 +1301,7 @@
               <w:pStyle w:val="MyTableText"/>
             </w:pPr>
             <w:r>
-              <w:t>48168 (17.52)</w:t>
+              <w:t>36571 (18.48)</w:t>
             </w:r>
           </w:p>
         </w:tc>
@@ -1355,7 +1355,7 @@
               <w:pStyle w:val="MyTableText"/>
             </w:pPr>
             <w:r>
-              <w:t>56761 (20.64)</w:t>
+              <w:t>39610 (20.02)</w:t>
             </w:r>
           </w:p>
         </w:tc>
@@ -1409,7 +1409,7 @@
               <w:pStyle w:val="MyTableText"/>
             </w:pPr>
             <w:r>
-              <w:t>97440 (35.43)</w:t>
+              <w:t>74508 (37.66)</w:t>
             </w:r>
           </w:p>
         </w:tc>
@@ -1463,7 +1463,7 @@
               <w:pStyle w:val="MyTableText"/>
             </w:pPr>
             <w:r>
-              <w:t>72620 (26.41)</w:t>
+              <w:t>47181 (23.84)</w:t>
             </w:r>
           </w:p>
         </w:tc>
@@ -1562,7 +1562,7 @@
               <w:pStyle w:val="MyTableText"/>
             </w:pPr>
             <w:r>
-              <w:t>229819 (83.57)</w:t>
+              <w:t>169619 (85.72)</w:t>
             </w:r>
           </w:p>
         </w:tc>
@@ -1616,7 +1616,7 @@
               <w:pStyle w:val="MyTableText"/>
             </w:pPr>
             <w:r>
-              <w:t>40947 (14.89)</w:t>
+              <w:t>25434 (12.85)</w:t>
             </w:r>
           </w:p>
         </w:tc>
@@ -1670,7 +1670,7 @@
               <w:pStyle w:val="MyTableText"/>
             </w:pPr>
             <w:r>
-              <w:t>4223 (1.54)</w:t>
+              <w:t>2817 (1.42)</w:t>
             </w:r>
           </w:p>
         </w:tc>
@@ -1769,7 +1769,7 @@
               <w:pStyle w:val="MyTableText"/>
             </w:pPr>
             <w:r>
-              <w:t>150145 (54.60)</w:t>
+              <w:t>110524 (55.86)</w:t>
             </w:r>
           </w:p>
         </w:tc>
@@ -1823,7 +1823,7 @@
               <w:pStyle w:val="MyTableText"/>
             </w:pPr>
             <w:r>
-              <w:t>107709 (39.17)</w:t>
+              <w:t>77406 (39.12)</w:t>
             </w:r>
           </w:p>
         </w:tc>
@@ -1877,7 +1877,7 @@
               <w:pStyle w:val="MyTableText"/>
             </w:pPr>
             <w:r>
-              <w:t>14885 (5.41)</w:t>
+              <w:t>8690 (4.39)</w:t>
             </w:r>
           </w:p>
         </w:tc>
@@ -1931,7 +1931,7 @@
               <w:pStyle w:val="MyTableText"/>
             </w:pPr>
             <w:r>
-              <w:t>2250 (0.82)</w:t>
+              <w:t>1250 (0.63)</w:t>
             </w:r>
           </w:p>
         </w:tc>
@@ -2030,7 +2030,7 @@
               <w:pStyle w:val="MyTableText"/>
             </w:pPr>
             <w:r>
-              <w:t>251390 (91.42)</w:t>
+              <w:t>184177 (93.08)</w:t>
             </w:r>
           </w:p>
         </w:tc>
@@ -2084,7 +2084,7 @@
               <w:pStyle w:val="MyTableText"/>
             </w:pPr>
             <w:r>
-              <w:t>17539 (6.38)</w:t>
+              <w:t>10446 (5.28)</w:t>
             </w:r>
           </w:p>
         </w:tc>
@@ -2138,7 +2138,7 @@
               <w:pStyle w:val="MyTableText"/>
             </w:pPr>
             <w:r>
-              <w:t>4865 (1.77)</w:t>
+              <w:t>2585 (1.31)</w:t>
             </w:r>
           </w:p>
         </w:tc>
@@ -2192,7 +2192,7 @@
               <w:pStyle w:val="MyTableText"/>
             </w:pPr>
             <w:r>
-              <w:t>1195 (0.43)</w:t>
+              <w:t>662 (0.33)</w:t>
             </w:r>
           </w:p>
         </w:tc>
@@ -2246,7 +2246,7 @@
               <w:pStyle w:val="MyTableText"/>
             </w:pPr>
             <w:r>
-              <w:t>0.33±1.15</w:t>
+              <w:t>0.25±1.00</w:t>
             </w:r>
           </w:p>
         </w:tc>
@@ -2287,6 +2287,60 @@
               <w:pStyle w:val="MyTableText"/>
             </w:pPr>
             <w:r>
+              <w:t>CCI &gt; 0</w:t>
+            </w:r>
+          </w:p>
+        </w:tc>
+        <w:tc>
+          <w:tcPr>
+            <w:tcW w:type="dxa" w:w="2160"/>
+          </w:tcPr>
+          <w:p>
+            <w:pPr>
+              <w:pStyle w:val="MyTableText"/>
+            </w:pPr>
+            <w:r>
+              <w:t>27857 (14.08)</w:t>
+            </w:r>
+          </w:p>
+        </w:tc>
+        <w:tc>
+          <w:tcPr>
+            <w:tcW w:type="dxa" w:w="2160"/>
+          </w:tcPr>
+          <w:p>
+            <w:pPr>
+              <w:pStyle w:val="MyTableText"/>
+            </w:pPr>
+            <w:r>
+              <w:t>23480 (14.82)</w:t>
+            </w:r>
+          </w:p>
+        </w:tc>
+        <w:tc>
+          <w:tcPr>
+            <w:tcW w:type="dxa" w:w="2160"/>
+          </w:tcPr>
+          <w:p>
+            <w:pPr>
+              <w:pStyle w:val="MyTableText"/>
+            </w:pPr>
+            <w:r>
+              <w:t>4377 (11.09)</w:t>
+            </w:r>
+          </w:p>
+        </w:tc>
+      </w:tr>
+      <w:tr>
+        <w:tc>
+          <w:tcPr>
+            <w:tcW w:type="dxa" w:w="2160"/>
+          </w:tcPr>
+          <w:p>
+            <w:pPr>
+              <w:pStyle w:val="MyTableText"/>
+            </w:pPr>
+            <w:r>
               <w:t>In-hospital Mortality</w:t>
             </w:r>
           </w:p>
@@ -2300,7 +2354,7 @@
               <w:pStyle w:val="MyTableText"/>
             </w:pPr>
             <w:r>
-              <w:t>213 (0.08)</w:t>
+              <w:t>88 (0.04)</w:t>
             </w:r>
           </w:p>
         </w:tc>
@@ -2354,7 +2408,7 @@
               <w:pStyle w:val="MyTableText"/>
             </w:pPr>
             <w:r>
-              <w:t>68404 (24.88)</w:t>
+              <w:t>46885 (23.69)</w:t>
             </w:r>
           </w:p>
         </w:tc>
@@ -2408,7 +2462,7 @@
               <w:pStyle w:val="MyTableText"/>
             </w:pPr>
             <w:r>
-              <w:t>25110 (9.13)</w:t>
+              <w:t>16676 (8.43)</w:t>
             </w:r>
           </w:p>
         </w:tc>
@@ -2462,7 +2516,7 @@
               <w:pStyle w:val="MyTableText"/>
             </w:pPr>
             <w:r>
-              <w:t>1187 (0.43)</w:t>
+              <w:t>840 (0.42)</w:t>
             </w:r>
           </w:p>
         </w:tc>

</xml_diff>